<commit_message>
Updated linkedIn and github link in resume
</commit_message>
<xml_diff>
--- a/Assets/doc/Kanna_Vairavan_CV.docx
+++ b/Assets/doc/Kanna_Vairavan_CV.docx
@@ -96,15 +96,112 @@
     </w:p>
     <w:p>
       <w:pPr>
+        <w:jc w:val="center"/>
+        <w:rPr>
+          <w:rFonts w:asciiTheme="majorHAnsi" w:hAnsiTheme="majorHAnsi"/>
+          <w:bCs/>
+          <w:sz w:val="20"/>
+          <w:szCs w:val="20"/>
+        </w:rPr>
+      </w:pPr>
+    </w:p>
+    <w:p>
+      <w:pPr>
+        <w:rPr>
+          <w:rFonts w:asciiTheme="majorHAnsi" w:hAnsiTheme="majorHAnsi"/>
+          <w:bCs/>
+          <w:sz w:val="20"/>
+          <w:szCs w:val="20"/>
+        </w:rPr>
+      </w:pPr>
+      <w:proofErr w:type="spellStart"/>
+      <w:r>
+        <w:rPr>
+          <w:rFonts w:asciiTheme="majorHAnsi" w:hAnsiTheme="majorHAnsi"/>
+          <w:bCs/>
+          <w:sz w:val="20"/>
+          <w:szCs w:val="20"/>
+        </w:rPr>
+        <w:t>Github</w:t>
+      </w:r>
+      <w:proofErr w:type="spellEnd"/>
+      <w:r>
+        <w:rPr>
+          <w:rFonts w:asciiTheme="majorHAnsi" w:hAnsiTheme="majorHAnsi"/>
+          <w:bCs/>
+          <w:sz w:val="20"/>
+          <w:szCs w:val="20"/>
+        </w:rPr>
+        <w:t xml:space="preserve">: </w:t>
+      </w:r>
+      <w:hyperlink r:id="rId6" w:history="1">
+        <w:r>
+          <w:rPr>
+            <w:rStyle w:val="Hyperlink"/>
+            <w:rFonts w:asciiTheme="majorHAnsi" w:hAnsiTheme="majorHAnsi"/>
+            <w:bCs/>
+            <w:sz w:val="20"/>
+            <w:szCs w:val="20"/>
+          </w:rPr>
+          <w:t>https://github.com/KannaVairavan</w:t>
+        </w:r>
+      </w:hyperlink>
+    </w:p>
+    <w:p>
+      <w:pPr>
+        <w:rPr>
+          <w:rFonts w:asciiTheme="majorHAnsi" w:hAnsiTheme="majorHAnsi"/>
+          <w:bCs/>
+          <w:sz w:val="20"/>
+          <w:szCs w:val="20"/>
+        </w:rPr>
+      </w:pPr>
+      <w:proofErr w:type="spellStart"/>
+      <w:r>
+        <w:rPr>
+          <w:rFonts w:asciiTheme="majorHAnsi" w:hAnsiTheme="majorHAnsi"/>
+          <w:bCs/>
+          <w:sz w:val="20"/>
+          <w:szCs w:val="20"/>
+        </w:rPr>
+        <w:t>linkedIn</w:t>
+      </w:r>
+      <w:proofErr w:type="spellEnd"/>
+      <w:r>
+        <w:rPr>
+          <w:rFonts w:asciiTheme="majorHAnsi" w:hAnsiTheme="majorHAnsi"/>
+          <w:bCs/>
+          <w:sz w:val="20"/>
+          <w:szCs w:val="20"/>
+        </w:rPr>
+        <w:t xml:space="preserve">: </w:t>
+      </w:r>
+      <w:hyperlink r:id="rId7" w:history="1">
+        <w:r>
+          <w:rPr>
+            <w:rStyle w:val="Hyperlink"/>
+            <w:rFonts w:asciiTheme="majorHAnsi" w:hAnsiTheme="majorHAnsi"/>
+            <w:bCs/>
+            <w:sz w:val="20"/>
+            <w:szCs w:val="20"/>
+          </w:rPr>
+          <w:t>https://www.linkedin.com/in/kanna-vairavan-5470b4197</w:t>
+        </w:r>
+      </w:hyperlink>
+    </w:p>
+    <w:p>
+      <w:pPr>
         <w:pBdr>
           <w:top w:val="single" w:sz="12" w:space="8" w:color="auto"/>
         </w:pBdr>
         <w:spacing w:before="320" w:after="60"/>
-        <w:jc w:val="center"/>
-        <w:rPr>
-          <w:rFonts w:asciiTheme="majorHAnsi" w:hAnsiTheme="majorHAnsi"/>
-          <w:b/>
-          <w:sz w:val="26"/>
+        <w:rPr>
+          <w:rFonts w:asciiTheme="minorHAnsi" w:hAnsiTheme="minorHAnsi" w:cstheme="minorHAnsi"/>
+          <w:b/>
+          <w:bCs/>
+          <w:kern w:val="21"/>
+          <w:sz w:val="21"/>
+          <w:szCs w:val="21"/>
         </w:rPr>
       </w:pPr>
     </w:p>
@@ -818,19 +915,7 @@
           <w:szCs w:val="22"/>
           <w:lang w:bidi="ar-SA"/>
         </w:rPr>
-        <w:t>Manager, Technical Allocations</w:t>
-      </w:r>
-      <w:r>
-        <w:rPr>
-          <w:rFonts w:ascii="Calibri" w:hAnsi="Calibri" w:cs="Calibri"/>
-          <w:b/>
-          <w:bCs/>
-          <w:kern w:val="0"/>
-          <w:sz w:val="22"/>
-          <w:szCs w:val="22"/>
-          <w:lang w:bidi="ar-SA"/>
-        </w:rPr>
-        <w:t xml:space="preserve"> </w:t>
+        <w:t xml:space="preserve">Manager, Technical Allocations </w:t>
       </w:r>
       <w:r>
         <w:rPr>
@@ -897,42 +982,6 @@
         </w:rPr>
         <w:t>)</w:t>
       </w:r>
-    </w:p>
-    <w:p>
-      <w:pPr>
-        <w:widowControl/>
-        <w:tabs>
-          <w:tab w:val="right" w:pos="9360"/>
-        </w:tabs>
-        <w:suppressAutoHyphens w:val="0"/>
-        <w:rPr>
-          <w:rFonts w:ascii="Calibri" w:hAnsi="Calibri" w:cs="Calibri"/>
-          <w:b/>
-          <w:bCs/>
-          <w:kern w:val="0"/>
-          <w:sz w:val="22"/>
-          <w:szCs w:val="22"/>
-          <w:lang w:bidi="ar-SA"/>
-        </w:rPr>
-      </w:pPr>
-    </w:p>
-    <w:p>
-      <w:pPr>
-        <w:widowControl/>
-        <w:tabs>
-          <w:tab w:val="right" w:pos="9360"/>
-        </w:tabs>
-        <w:suppressAutoHyphens w:val="0"/>
-        <w:rPr>
-          <w:rFonts w:ascii="Calibri" w:hAnsi="Calibri" w:cs="Calibri"/>
-          <w:b/>
-          <w:bCs/>
-          <w:kern w:val="0"/>
-          <w:sz w:val="22"/>
-          <w:szCs w:val="22"/>
-          <w:lang w:bidi="ar-SA"/>
-        </w:rPr>
-      </w:pPr>
     </w:p>
     <w:p>
       <w:pPr>
@@ -2000,50 +2049,6 @@
         <w:lastRenderedPageBreak/>
         <w:tab/>
       </w:r>
-    </w:p>
-    <w:p>
-      <w:pPr>
-        <w:keepNext/>
-        <w:widowControl/>
-        <w:tabs>
-          <w:tab w:val="left" w:pos="0"/>
-          <w:tab w:val="center" w:pos="4680"/>
-          <w:tab w:val="right" w:pos="9360"/>
-        </w:tabs>
-        <w:suppressAutoHyphens w:val="0"/>
-        <w:outlineLvl w:val="0"/>
-        <w:rPr>
-          <w:rFonts w:ascii="Calibri" w:hAnsi="Calibri" w:cs="Calibri"/>
-          <w:b/>
-          <w:bCs/>
-          <w:kern w:val="0"/>
-          <w:sz w:val="22"/>
-          <w:szCs w:val="22"/>
-          <w:lang w:bidi="ar-SA"/>
-        </w:rPr>
-      </w:pPr>
-    </w:p>
-    <w:p>
-      <w:pPr>
-        <w:keepNext/>
-        <w:widowControl/>
-        <w:tabs>
-          <w:tab w:val="left" w:pos="0"/>
-          <w:tab w:val="center" w:pos="4680"/>
-          <w:tab w:val="right" w:pos="9360"/>
-        </w:tabs>
-        <w:suppressAutoHyphens w:val="0"/>
-        <w:outlineLvl w:val="0"/>
-        <w:rPr>
-          <w:rFonts w:ascii="Calibri" w:hAnsi="Calibri" w:cs="Calibri"/>
-          <w:b/>
-          <w:bCs/>
-          <w:kern w:val="0"/>
-          <w:sz w:val="22"/>
-          <w:szCs w:val="22"/>
-          <w:lang w:bidi="ar-SA"/>
-        </w:rPr>
-      </w:pPr>
     </w:p>
     <w:p>
       <w:pPr>
@@ -5712,7 +5717,7 @@
     <w:lsdException w:name="Table Web 2" w:semiHidden="1" w:unhideWhenUsed="1"/>
     <w:lsdException w:name="Table Web 3" w:semiHidden="1" w:unhideWhenUsed="1"/>
     <w:lsdException w:name="Balloon Text" w:semiHidden="1" w:unhideWhenUsed="1"/>
-    <w:lsdException w:name="Table Grid" w:semiHidden="1" w:uiPriority="59" w:unhideWhenUsed="1"/>
+    <w:lsdException w:name="Table Grid" w:uiPriority="59"/>
     <w:lsdException w:name="Table Theme" w:semiHidden="1" w:unhideWhenUsed="1"/>
     <w:lsdException w:name="Placeholder Text" w:semiHidden="1"/>
     <w:lsdException w:name="No Spacing" w:uiPriority="1" w:qFormat="1"/>
@@ -6603,6 +6608,18 @@
       <w:sz w:val="28"/>
       <w:szCs w:val="28"/>
       <w:lang w:bidi="en-US"/>
+    </w:rPr>
+  </w:style>
+  <w:style w:type="character" w:styleId="UnresolvedMention">
+    <w:name w:val="Unresolved Mention"/>
+    <w:basedOn w:val="DefaultParagraphFont"/>
+    <w:uiPriority w:val="99"/>
+    <w:semiHidden/>
+    <w:unhideWhenUsed/>
+    <w:rsid w:val="0025485B"/>
+    <w:rPr>
+      <w:color w:val="605E5C"/>
+      <w:shd w:val="clear" w:color="auto" w:fill="E1DFDD"/>
     </w:rPr>
   </w:style>
 </w:styles>

</xml_diff>

<commit_message>
Modified resume, changed css with new styles and modified html files accordingly
</commit_message>
<xml_diff>
--- a/Assets/doc/Kanna_Vairavan_CV.docx
+++ b/Assets/doc/Kanna_Vairavan_CV.docx
@@ -1,6 +1,6 @@
 
 <file path=word/document.xml><?xml version="1.0" encoding="utf-8"?>
-<w:document xmlns:wpc="http://schemas.microsoft.com/office/word/2010/wordprocessingCanvas" xmlns:cx="http://schemas.microsoft.com/office/drawing/2014/chartex" xmlns:cx1="http://schemas.microsoft.com/office/drawing/2015/9/8/chartex" xmlns:cx2="http://schemas.microsoft.com/office/drawing/2015/10/21/chartex" xmlns:cx3="http://schemas.microsoft.com/office/drawing/2016/5/9/chartex" xmlns:cx4="http://schemas.microsoft.com/office/drawing/2016/5/10/chartex" xmlns:cx5="http://schemas.microsoft.com/office/drawing/2016/5/11/chartex" xmlns:cx6="http://schemas.microsoft.com/office/drawing/2016/5/12/chartex" xmlns:cx7="http://schemas.microsoft.com/office/drawing/2016/5/13/chartex" xmlns:cx8="http://schemas.microsoft.com/office/drawing/2016/5/14/chartex" xmlns:mc="http://schemas.openxmlformats.org/markup-compatibility/2006" xmlns:aink="http://schemas.microsoft.com/office/drawing/2016/ink" xmlns:am3d="http://schemas.microsoft.com/office/drawing/2017/model3d" xmlns:o="urn:schemas-microsoft-com:office:office" xmlns:r="http://schemas.openxmlformats.org/officeDocument/2006/relationships" xmlns:m="http://schemas.openxmlformats.org/officeDocument/2006/math" xmlns:v="urn:schemas-microsoft-com:vml" xmlns:wp14="http://schemas.microsoft.com/office/word/2010/wordprocessingDrawing" xmlns:wp="http://schemas.openxmlformats.org/drawingml/2006/wordprocessingDrawing" xmlns:w10="urn:schemas-microsoft-com:office:word" xmlns:w="http://schemas.openxmlformats.org/wordprocessingml/2006/main" xmlns:w14="http://schemas.microsoft.com/office/word/2010/wordml" xmlns:w15="http://schemas.microsoft.com/office/word/2012/wordml" xmlns:w16cex="http://schemas.microsoft.com/office/word/2018/wordml/cex" xmlns:w16cid="http://schemas.microsoft.com/office/word/2016/wordml/cid" xmlns:w16="http://schemas.microsoft.com/office/word/2018/wordml" xmlns:w16se="http://schemas.microsoft.com/office/word/2015/wordml/symex" xmlns:wpg="http://schemas.microsoft.com/office/word/2010/wordprocessingGroup" xmlns:wpi="http://schemas.microsoft.com/office/word/2010/wordprocessingInk" xmlns:wne="http://schemas.microsoft.com/office/word/2006/wordml" xmlns:wps="http://schemas.microsoft.com/office/word/2010/wordprocessingShape" mc:Ignorable="w14 w15 w16se w16cid w16 w16cex wp14">
+<w:document xmlns:wpc="http://schemas.microsoft.com/office/word/2010/wordprocessingCanvas" xmlns:cx="http://schemas.microsoft.com/office/drawing/2014/chartex" xmlns:cx1="http://schemas.microsoft.com/office/drawing/2015/9/8/chartex" xmlns:cx2="http://schemas.microsoft.com/office/drawing/2015/10/21/chartex" xmlns:cx3="http://schemas.microsoft.com/office/drawing/2016/5/9/chartex" xmlns:cx4="http://schemas.microsoft.com/office/drawing/2016/5/10/chartex" xmlns:cx5="http://schemas.microsoft.com/office/drawing/2016/5/11/chartex" xmlns:cx6="http://schemas.microsoft.com/office/drawing/2016/5/12/chartex" xmlns:cx7="http://schemas.microsoft.com/office/drawing/2016/5/13/chartex" xmlns:cx8="http://schemas.microsoft.com/office/drawing/2016/5/14/chartex" xmlns:mc="http://schemas.openxmlformats.org/markup-compatibility/2006" xmlns:aink="http://schemas.microsoft.com/office/drawing/2016/ink" xmlns:am3d="http://schemas.microsoft.com/office/drawing/2017/model3d" xmlns:o="urn:schemas-microsoft-com:office:office" xmlns:r="http://schemas.openxmlformats.org/officeDocument/2006/relationships" xmlns:m="http://schemas.openxmlformats.org/officeDocument/2006/math" xmlns:v="urn:schemas-microsoft-com:vml" xmlns:wp14="http://schemas.microsoft.com/office/word/2010/wordprocessingDrawing" xmlns:wp="http://schemas.openxmlformats.org/drawingml/2006/wordprocessingDrawing" xmlns:w10="urn:schemas-microsoft-com:office:word" xmlns:w="http://schemas.openxmlformats.org/wordprocessingml/2006/main" xmlns:w14="http://schemas.microsoft.com/office/word/2010/wordml" xmlns:w15="http://schemas.microsoft.com/office/word/2012/wordml" xmlns:w16cex="http://schemas.microsoft.com/office/word/2018/wordml/cex" xmlns:w16cid="http://schemas.microsoft.com/office/word/2016/wordml/cid" xmlns:w16="http://schemas.microsoft.com/office/word/2018/wordml" xmlns:w16sdtdh="http://schemas.microsoft.com/office/word/2020/wordml/sdtdatahash" xmlns:w16se="http://schemas.microsoft.com/office/word/2015/wordml/symex" xmlns:wpg="http://schemas.microsoft.com/office/word/2010/wordprocessingGroup" xmlns:wpi="http://schemas.microsoft.com/office/word/2010/wordprocessingInk" xmlns:wne="http://schemas.microsoft.com/office/word/2006/wordml" xmlns:wps="http://schemas.microsoft.com/office/word/2010/wordprocessingShape" mc:Ignorable="w14 w15 w16se w16cid w16 w16cex w16sdtdh wp14">
   <w:body>
     <w:p>
       <w:pPr>
@@ -55,7 +55,7 @@
           <w:sz w:val="20"/>
           <w:szCs w:val="20"/>
         </w:rPr>
-        <w:t>kannamanickam@gmail.com</w:t>
+        <w:t>kvairavan01@gmail.com</w:t>
       </w:r>
       <w:r>
         <w:rPr>
@@ -143,20 +143,30 @@
             <w:sz w:val="20"/>
             <w:szCs w:val="20"/>
           </w:rPr>
-          <w:t>https://github.com/KannaVairavan</w:t>
+          <w:t>/</w:t>
         </w:r>
+        <w:proofErr w:type="spellStart"/>
+        <w:r>
+          <w:rPr>
+            <w:rStyle w:val="Hyperlink"/>
+            <w:rFonts w:asciiTheme="majorHAnsi" w:hAnsiTheme="majorHAnsi"/>
+            <w:bCs/>
+            <w:sz w:val="20"/>
+            <w:szCs w:val="20"/>
+          </w:rPr>
+          <w:t>KannaVairavan</w:t>
+        </w:r>
+        <w:proofErr w:type="spellEnd"/>
       </w:hyperlink>
-    </w:p>
-    <w:p>
-      <w:pPr>
+      <w:r>
         <w:rPr>
           <w:rFonts w:asciiTheme="majorHAnsi" w:hAnsiTheme="majorHAnsi"/>
           <w:bCs/>
           <w:sz w:val="20"/>
           <w:szCs w:val="20"/>
         </w:rPr>
-      </w:pPr>
-      <w:proofErr w:type="spellStart"/>
+        <w:t xml:space="preserve"> | </w:t>
+      </w:r>
       <w:r>
         <w:rPr>
           <w:rFonts w:asciiTheme="majorHAnsi" w:hAnsiTheme="majorHAnsi"/>
@@ -164,9 +174,8 @@
           <w:sz w:val="20"/>
           <w:szCs w:val="20"/>
         </w:rPr>
-        <w:t>linkedIn</w:t>
-      </w:r>
-      <w:proofErr w:type="spellEnd"/>
+        <w:t>LinkedIn:</w:t>
+      </w:r>
       <w:r>
         <w:rPr>
           <w:rFonts w:asciiTheme="majorHAnsi" w:hAnsiTheme="majorHAnsi"/>
@@ -174,7 +183,7 @@
           <w:sz w:val="20"/>
           <w:szCs w:val="20"/>
         </w:rPr>
-        <w:t xml:space="preserve">: </w:t>
+        <w:t xml:space="preserve"> </w:t>
       </w:r>
       <w:hyperlink r:id="rId7" w:history="1">
         <w:r>
@@ -185,7 +194,46 @@
             <w:sz w:val="20"/>
             <w:szCs w:val="20"/>
           </w:rPr>
-          <w:t>https://www.linkedin.com/in/kanna-vairavan-5470b4197</w:t>
+          <w:t>/kanna-vairavan-5470b4197</w:t>
+        </w:r>
+      </w:hyperlink>
+      <w:r>
+        <w:rPr>
+          <w:rFonts w:asciiTheme="majorHAnsi" w:hAnsiTheme="majorHAnsi"/>
+          <w:bCs/>
+          <w:sz w:val="20"/>
+          <w:szCs w:val="20"/>
+        </w:rPr>
+        <w:t xml:space="preserve"> | </w:t>
+      </w:r>
+      <w:r>
+        <w:rPr>
+          <w:rFonts w:asciiTheme="majorHAnsi" w:hAnsiTheme="majorHAnsi"/>
+          <w:bCs/>
+          <w:sz w:val="20"/>
+          <w:szCs w:val="20"/>
+        </w:rPr>
+        <w:t>Portfolio:</w:t>
+      </w:r>
+      <w:r>
+        <w:t xml:space="preserve"> </w:t>
+      </w:r>
+      <w:hyperlink r:id="rId8" w:history="1">
+        <w:r>
+          <w:rPr>
+            <w:rStyle w:val="Hyperlink"/>
+          </w:rPr>
+          <w:t>/</w:t>
+        </w:r>
+        <w:r>
+          <w:rPr>
+            <w:rStyle w:val="Hyperlink"/>
+            <w:rFonts w:asciiTheme="majorHAnsi" w:hAnsiTheme="majorHAnsi"/>
+            <w:bCs/>
+            <w:sz w:val="20"/>
+            <w:szCs w:val="20"/>
+          </w:rPr>
+          <w:t>kannavairavan.github.io/Portfolio</w:t>
         </w:r>
       </w:hyperlink>
     </w:p>
@@ -200,8 +248,8 @@
           <w:b/>
           <w:bCs/>
           <w:kern w:val="21"/>
-          <w:sz w:val="21"/>
-          <w:szCs w:val="21"/>
+          <w:sz w:val="10"/>
+          <w:szCs w:val="10"/>
         </w:rPr>
       </w:pPr>
     </w:p>
@@ -540,7 +588,23 @@
                 <w:sz w:val="21"/>
                 <w:szCs w:val="21"/>
               </w:rPr>
-              <w:t>Client/Server Side Application Development</w:t>
+              <w:t>Client/</w:t>
+            </w:r>
+            <w:r>
+              <w:rPr>
+                <w:rFonts w:asciiTheme="minorHAnsi" w:hAnsiTheme="minorHAnsi"/>
+                <w:sz w:val="21"/>
+                <w:szCs w:val="21"/>
+              </w:rPr>
+              <w:t>Server-Side</w:t>
+            </w:r>
+            <w:r>
+              <w:rPr>
+                <w:rFonts w:asciiTheme="minorHAnsi" w:hAnsiTheme="minorHAnsi"/>
+                <w:sz w:val="21"/>
+                <w:szCs w:val="21"/>
+              </w:rPr>
+              <w:t xml:space="preserve"> Application Development</w:t>
             </w:r>
           </w:p>
           <w:p>
@@ -780,17 +844,6 @@
     </w:p>
     <w:p>
       <w:pPr>
-        <w:rPr>
-          <w:rFonts w:ascii="Maiandra GD" w:eastAsia="Abadi MT Condensed Light" w:hAnsi="Maiandra GD"/>
-          <w:b/>
-          <w:bCs/>
-          <w:sz w:val="10"/>
-          <w:szCs w:val="10"/>
-        </w:rPr>
-      </w:pPr>
-    </w:p>
-    <w:p>
-      <w:pPr>
         <w:widowControl/>
         <w:pBdr>
           <w:bottom w:val="single" w:sz="8" w:space="4" w:color="auto"/>
@@ -855,19 +908,105 @@
           <w:szCs w:val="22"/>
           <w:lang w:bidi="ar-SA"/>
         </w:rPr>
-        <w:t xml:space="preserve"> - (Houston, Texas)</w:t>
-      </w:r>
-      <w:r>
-        <w:rPr>
-          <w:rFonts w:ascii="Calibri" w:hAnsi="Calibri" w:cs="Calibri"/>
-          <w:b/>
-          <w:bCs/>
-          <w:kern w:val="0"/>
-          <w:sz w:val="22"/>
-          <w:szCs w:val="22"/>
-          <w:lang w:bidi="ar-SA"/>
-        </w:rPr>
-        <w:t xml:space="preserve">                                                                           2020-Present</w:t>
+        <w:t xml:space="preserve"> - </w:t>
+      </w:r>
+      <w:r>
+        <w:rPr>
+          <w:rFonts w:ascii="Calibri" w:hAnsi="Calibri" w:cs="Calibri"/>
+          <w:b/>
+          <w:bCs/>
+          <w:kern w:val="0"/>
+          <w:sz w:val="22"/>
+          <w:szCs w:val="22"/>
+          <w:lang w:bidi="ar-SA"/>
+        </w:rPr>
+        <w:t xml:space="preserve">(Houston, </w:t>
+      </w:r>
+      <w:proofErr w:type="gramStart"/>
+      <w:r>
+        <w:rPr>
+          <w:rFonts w:ascii="Calibri" w:hAnsi="Calibri" w:cs="Calibri"/>
+          <w:b/>
+          <w:bCs/>
+          <w:kern w:val="0"/>
+          <w:sz w:val="22"/>
+          <w:szCs w:val="22"/>
+          <w:lang w:bidi="ar-SA"/>
+        </w:rPr>
+        <w:t>Texas)</w:t>
+      </w:r>
+      <w:r>
+        <w:rPr>
+          <w:rFonts w:ascii="Calibri" w:hAnsi="Calibri" w:cs="Calibri"/>
+          <w:b/>
+          <w:bCs/>
+          <w:kern w:val="0"/>
+          <w:sz w:val="22"/>
+          <w:szCs w:val="22"/>
+          <w:lang w:bidi="ar-SA"/>
+        </w:rPr>
+        <w:t xml:space="preserve"> </w:t>
+      </w:r>
+      <w:r>
+        <w:rPr>
+          <w:rFonts w:ascii="Calibri" w:hAnsi="Calibri" w:cs="Calibri"/>
+          <w:b/>
+          <w:bCs/>
+          <w:kern w:val="0"/>
+          <w:sz w:val="22"/>
+          <w:szCs w:val="22"/>
+          <w:lang w:bidi="ar-SA"/>
+        </w:rPr>
+        <w:t xml:space="preserve">  </w:t>
+      </w:r>
+      <w:proofErr w:type="gramEnd"/>
+      <w:r>
+        <w:rPr>
+          <w:rFonts w:ascii="Calibri" w:hAnsi="Calibri" w:cs="Calibri"/>
+          <w:b/>
+          <w:bCs/>
+          <w:kern w:val="0"/>
+          <w:sz w:val="22"/>
+          <w:szCs w:val="22"/>
+          <w:lang w:bidi="ar-SA"/>
+        </w:rPr>
+        <w:t xml:space="preserve">                                                                     </w:t>
+      </w:r>
+      <w:r>
+        <w:rPr>
+          <w:rFonts w:ascii="Calibri" w:hAnsi="Calibri" w:cs="Calibri"/>
+          <w:b/>
+          <w:bCs/>
+          <w:kern w:val="0"/>
+          <w:sz w:val="22"/>
+          <w:szCs w:val="22"/>
+          <w:lang w:bidi="ar-SA"/>
+        </w:rPr>
+        <w:t xml:space="preserve">   </w:t>
+      </w:r>
+      <w:r>
+        <w:rPr>
+          <w:rFonts w:ascii="Calibri" w:hAnsi="Calibri" w:cs="Calibri"/>
+          <w:b/>
+          <w:bCs/>
+          <w:kern w:val="0"/>
+          <w:sz w:val="22"/>
+          <w:szCs w:val="22"/>
+          <w:lang w:bidi="ar-SA"/>
+        </w:rPr>
+        <w:t>2020-</w:t>
+      </w:r>
+      <w:r>
+        <w:rPr>
+          <w:rFonts w:ascii="Calibri" w:hAnsi="Calibri" w:cs="Calibri"/>
+          <w:b/>
+          <w:bCs/>
+          <w:kern w:val="0"/>
+          <w:sz w:val="22"/>
+          <w:szCs w:val="22"/>
+          <w:lang w:bidi="ar-SA"/>
+        </w:rPr>
+        <w:t>2021</w:t>
       </w:r>
     </w:p>
     <w:p>
@@ -882,8 +1021,8 @@
           <w:b/>
           <w:bCs/>
           <w:kern w:val="0"/>
-          <w:sz w:val="22"/>
-          <w:szCs w:val="22"/>
+          <w:sz w:val="16"/>
+          <w:szCs w:val="16"/>
           <w:lang w:bidi="ar-SA"/>
         </w:rPr>
       </w:pPr>
@@ -897,8 +1036,6 @@
         <w:suppressAutoHyphens w:val="0"/>
         <w:rPr>
           <w:rFonts w:ascii="Calibri" w:hAnsi="Calibri" w:cs="Calibri"/>
-          <w:b/>
-          <w:bCs/>
           <w:kern w:val="0"/>
           <w:sz w:val="22"/>
           <w:szCs w:val="22"/>
@@ -970,7 +1107,18 @@
           <w:szCs w:val="22"/>
           <w:lang w:bidi="ar-SA"/>
         </w:rPr>
-        <w:t xml:space="preserve"> – Present</w:t>
+        <w:t xml:space="preserve"> – </w:t>
+      </w:r>
+      <w:r>
+        <w:rPr>
+          <w:rFonts w:ascii="Calibri" w:hAnsi="Calibri" w:cs="Calibri"/>
+          <w:b/>
+          <w:kern w:val="0"/>
+          <w:sz w:val="22"/>
+          <w:szCs w:val="22"/>
+          <w:lang w:bidi="ar-SA"/>
+        </w:rPr>
+        <w:t>2021</w:t>
       </w:r>
       <w:r>
         <w:rPr>
@@ -992,11 +1140,9 @@
         <w:suppressAutoHyphens w:val="0"/>
         <w:rPr>
           <w:rFonts w:ascii="Calibri" w:hAnsi="Calibri" w:cs="Calibri"/>
-          <w:b/>
-          <w:bCs/>
-          <w:kern w:val="0"/>
-          <w:sz w:val="22"/>
-          <w:szCs w:val="22"/>
+          <w:kern w:val="0"/>
+          <w:sz w:val="16"/>
+          <w:szCs w:val="16"/>
           <w:lang w:bidi="ar-SA"/>
         </w:rPr>
       </w:pPr>
@@ -1010,85 +1156,51 @@
         <w:suppressAutoHyphens w:val="0"/>
         <w:rPr>
           <w:rFonts w:ascii="Calibri" w:hAnsi="Calibri" w:cs="Calibri"/>
-          <w:b/>
-          <w:bCs/>
-          <w:kern w:val="0"/>
-          <w:sz w:val="22"/>
-          <w:szCs w:val="22"/>
-          <w:lang w:bidi="ar-SA"/>
-        </w:rPr>
-      </w:pPr>
-      <w:r>
-        <w:rPr>
-          <w:rFonts w:ascii="Calibri" w:hAnsi="Calibri" w:cs="Calibri"/>
-          <w:b/>
-          <w:bCs/>
-          <w:kern w:val="0"/>
-          <w:sz w:val="22"/>
-          <w:szCs w:val="22"/>
-          <w:lang w:bidi="ar-SA"/>
-        </w:rPr>
-        <w:t>SPL</w:t>
-      </w:r>
-      <w:r>
-        <w:rPr>
-          <w:rFonts w:ascii="Calibri" w:hAnsi="Calibri" w:cs="Calibri"/>
-          <w:b/>
-          <w:bCs/>
-          <w:kern w:val="0"/>
-          <w:sz w:val="22"/>
-          <w:szCs w:val="22"/>
-          <w:lang w:bidi="ar-SA"/>
-        </w:rPr>
-        <w:t xml:space="preserve"> - (Houston, Texas)</w:t>
-      </w:r>
-      <w:r>
-        <w:rPr>
-          <w:rFonts w:ascii="Calibri" w:hAnsi="Calibri" w:cs="Calibri"/>
-          <w:b/>
-          <w:bCs/>
-          <w:kern w:val="0"/>
-          <w:sz w:val="22"/>
-          <w:szCs w:val="22"/>
-          <w:lang w:bidi="ar-SA"/>
-        </w:rPr>
-        <w:tab/>
-      </w:r>
-      <w:r>
-        <w:rPr>
-          <w:rFonts w:ascii="Calibri" w:hAnsi="Calibri" w:cs="Calibri"/>
-          <w:b/>
-          <w:bCs/>
-          <w:kern w:val="0"/>
-          <w:sz w:val="22"/>
-          <w:szCs w:val="22"/>
-          <w:lang w:bidi="ar-SA"/>
-        </w:rPr>
-        <w:t>1998</w:t>
-      </w:r>
-      <w:r>
-        <w:rPr>
-          <w:rFonts w:ascii="Calibri" w:hAnsi="Calibri" w:cs="Calibri"/>
-          <w:b/>
-          <w:bCs/>
-          <w:kern w:val="0"/>
-          <w:sz w:val="22"/>
-          <w:szCs w:val="22"/>
-          <w:lang w:bidi="ar-SA"/>
-        </w:rPr>
-        <w:t xml:space="preserve"> – </w:t>
-      </w:r>
-      <w:r>
-        <w:rPr>
-          <w:rFonts w:ascii="Calibri" w:hAnsi="Calibri" w:cs="Calibri"/>
-          <w:b/>
-          <w:bCs/>
-          <w:kern w:val="0"/>
-          <w:sz w:val="22"/>
-          <w:szCs w:val="22"/>
-          <w:lang w:bidi="ar-SA"/>
-        </w:rPr>
-        <w:t>2020</w:t>
+          <w:kern w:val="0"/>
+          <w:sz w:val="22"/>
+          <w:szCs w:val="22"/>
+          <w:lang w:bidi="ar-SA"/>
+        </w:rPr>
+      </w:pPr>
+      <w:r>
+        <w:rPr>
+          <w:rFonts w:ascii="Calibri" w:hAnsi="Calibri" w:cs="Calibri"/>
+          <w:kern w:val="0"/>
+          <w:sz w:val="22"/>
+          <w:szCs w:val="22"/>
+          <w:lang w:bidi="ar-SA"/>
+        </w:rPr>
+        <w:t xml:space="preserve">Assessed CCES </w:t>
+      </w:r>
+      <w:r>
+        <w:rPr>
+          <w:rFonts w:ascii="Calibri" w:hAnsi="Calibri" w:cs="Calibri"/>
+          <w:kern w:val="0"/>
+          <w:sz w:val="22"/>
+          <w:szCs w:val="22"/>
+          <w:lang w:bidi="ar-SA"/>
+        </w:rPr>
+        <w:t xml:space="preserve">production allocation </w:t>
+      </w:r>
+      <w:r>
+        <w:rPr>
+          <w:rFonts w:ascii="Calibri" w:hAnsi="Calibri" w:cs="Calibri"/>
+          <w:kern w:val="0"/>
+          <w:sz w:val="22"/>
+          <w:szCs w:val="22"/>
+          <w:lang w:bidi="ar-SA"/>
+        </w:rPr>
+        <w:t>software</w:t>
+      </w:r>
+      <w:r>
+        <w:rPr>
+          <w:rFonts w:ascii="Calibri" w:hAnsi="Calibri" w:cs="Calibri"/>
+          <w:kern w:val="0"/>
+          <w:sz w:val="22"/>
+          <w:szCs w:val="22"/>
+          <w:lang w:bidi="ar-SA"/>
+        </w:rPr>
+        <w:t xml:space="preserve"> </w:t>
       </w:r>
     </w:p>
     <w:p>
@@ -1100,11 +1212,143 @@
         <w:suppressAutoHyphens w:val="0"/>
         <w:rPr>
           <w:rFonts w:ascii="Calibri" w:hAnsi="Calibri" w:cs="Calibri"/>
-          <w:b/>
-          <w:bCs/>
-          <w:kern w:val="0"/>
-          <w:sz w:val="22"/>
-          <w:szCs w:val="22"/>
+          <w:kern w:val="0"/>
+          <w:sz w:val="22"/>
+          <w:szCs w:val="22"/>
+          <w:lang w:bidi="ar-SA"/>
+        </w:rPr>
+      </w:pPr>
+      <w:r>
+        <w:rPr>
+          <w:rFonts w:ascii="Calibri" w:hAnsi="Calibri" w:cs="Calibri"/>
+          <w:kern w:val="0"/>
+          <w:sz w:val="22"/>
+          <w:szCs w:val="22"/>
+          <w:lang w:bidi="ar-SA"/>
+        </w:rPr>
+        <w:t>Developed basic allocation calculation based on API and GPA standards.</w:t>
+      </w:r>
+    </w:p>
+    <w:p>
+      <w:pPr>
+        <w:widowControl/>
+        <w:tabs>
+          <w:tab w:val="right" w:pos="9360"/>
+        </w:tabs>
+        <w:suppressAutoHyphens w:val="0"/>
+        <w:rPr>
+          <w:rFonts w:ascii="Calibri" w:hAnsi="Calibri" w:cs="Calibri"/>
+          <w:kern w:val="0"/>
+          <w:sz w:val="16"/>
+          <w:szCs w:val="16"/>
+          <w:lang w:bidi="ar-SA"/>
+        </w:rPr>
+      </w:pPr>
+    </w:p>
+    <w:p>
+      <w:pPr>
+        <w:widowControl/>
+        <w:tabs>
+          <w:tab w:val="right" w:pos="9360"/>
+        </w:tabs>
+        <w:suppressAutoHyphens w:val="0"/>
+        <w:rPr>
+          <w:rFonts w:ascii="Calibri" w:hAnsi="Calibri" w:cs="Calibri"/>
+          <w:b/>
+          <w:bCs/>
+          <w:kern w:val="0"/>
+          <w:sz w:val="22"/>
+          <w:szCs w:val="22"/>
+          <w:lang w:bidi="ar-SA"/>
+        </w:rPr>
+      </w:pPr>
+      <w:r>
+        <w:rPr>
+          <w:rFonts w:ascii="Calibri" w:hAnsi="Calibri" w:cs="Calibri"/>
+          <w:b/>
+          <w:bCs/>
+          <w:kern w:val="0"/>
+          <w:sz w:val="22"/>
+          <w:szCs w:val="22"/>
+          <w:lang w:bidi="ar-SA"/>
+        </w:rPr>
+        <w:t>SPL</w:t>
+      </w:r>
+      <w:r>
+        <w:rPr>
+          <w:rFonts w:ascii="Calibri" w:hAnsi="Calibri" w:cs="Calibri"/>
+          <w:b/>
+          <w:bCs/>
+          <w:kern w:val="0"/>
+          <w:sz w:val="22"/>
+          <w:szCs w:val="22"/>
+          <w:lang w:bidi="ar-SA"/>
+        </w:rPr>
+        <w:t xml:space="preserve"> - (Houston, Texas)</w:t>
+      </w:r>
+      <w:r>
+        <w:rPr>
+          <w:rFonts w:ascii="Calibri" w:hAnsi="Calibri" w:cs="Calibri"/>
+          <w:b/>
+          <w:bCs/>
+          <w:kern w:val="0"/>
+          <w:sz w:val="22"/>
+          <w:szCs w:val="22"/>
+          <w:lang w:bidi="ar-SA"/>
+        </w:rPr>
+        <w:tab/>
+      </w:r>
+      <w:r>
+        <w:rPr>
+          <w:rFonts w:ascii="Calibri" w:hAnsi="Calibri" w:cs="Calibri"/>
+          <w:b/>
+          <w:bCs/>
+          <w:kern w:val="0"/>
+          <w:sz w:val="22"/>
+          <w:szCs w:val="22"/>
+          <w:lang w:bidi="ar-SA"/>
+        </w:rPr>
+        <w:t>1998</w:t>
+      </w:r>
+      <w:r>
+        <w:rPr>
+          <w:rFonts w:ascii="Calibri" w:hAnsi="Calibri" w:cs="Calibri"/>
+          <w:b/>
+          <w:bCs/>
+          <w:kern w:val="0"/>
+          <w:sz w:val="22"/>
+          <w:szCs w:val="22"/>
+          <w:lang w:bidi="ar-SA"/>
+        </w:rPr>
+        <w:t xml:space="preserve"> – </w:t>
+      </w:r>
+      <w:r>
+        <w:rPr>
+          <w:rFonts w:ascii="Calibri" w:hAnsi="Calibri" w:cs="Calibri"/>
+          <w:b/>
+          <w:bCs/>
+          <w:kern w:val="0"/>
+          <w:sz w:val="22"/>
+          <w:szCs w:val="22"/>
+          <w:lang w:bidi="ar-SA"/>
+        </w:rPr>
+        <w:t>2020</w:t>
+      </w:r>
+    </w:p>
+    <w:p>
+      <w:pPr>
+        <w:widowControl/>
+        <w:tabs>
+          <w:tab w:val="right" w:pos="9360"/>
+        </w:tabs>
+        <w:suppressAutoHyphens w:val="0"/>
+        <w:rPr>
+          <w:rFonts w:ascii="Calibri" w:hAnsi="Calibri" w:cs="Calibri"/>
+          <w:b/>
+          <w:bCs/>
+          <w:kern w:val="0"/>
+          <w:sz w:val="16"/>
+          <w:szCs w:val="16"/>
           <w:lang w:bidi="ar-SA"/>
         </w:rPr>
       </w:pPr>
@@ -1209,8 +1453,8 @@
         <w:rPr>
           <w:rFonts w:ascii="Calibri" w:hAnsi="Calibri" w:cs="Calibri"/>
           <w:kern w:val="0"/>
-          <w:sz w:val="22"/>
-          <w:szCs w:val="22"/>
+          <w:sz w:val="16"/>
+          <w:szCs w:val="16"/>
           <w:lang w:bidi="ar-SA"/>
         </w:rPr>
       </w:pPr>
@@ -1387,17 +1631,37 @@
           <w:sz w:val="21"/>
           <w:szCs w:val="21"/>
         </w:rPr>
-        <w:t xml:space="preserve"> c</w:t>
-      </w:r>
-      <w:r>
-        <w:rPr>
-          <w:rFonts w:asciiTheme="minorHAnsi" w:hAnsiTheme="minorHAnsi"/>
-          <w:bCs/>
-          <w:iCs/>
-          <w:sz w:val="21"/>
-          <w:szCs w:val="21"/>
-        </w:rPr>
-        <w:t>omponent based allocation software across all products Oil, Gas, water and NGL</w:t>
+        <w:t xml:space="preserve"> </w:t>
+      </w:r>
+      <w:r>
+        <w:rPr>
+          <w:rFonts w:asciiTheme="minorHAnsi" w:hAnsiTheme="minorHAnsi"/>
+          <w:bCs/>
+          <w:iCs/>
+          <w:sz w:val="21"/>
+          <w:szCs w:val="21"/>
+        </w:rPr>
+        <w:t>c</w:t>
+      </w:r>
+      <w:r>
+        <w:rPr>
+          <w:rFonts w:asciiTheme="minorHAnsi" w:hAnsiTheme="minorHAnsi"/>
+          <w:bCs/>
+          <w:iCs/>
+          <w:sz w:val="21"/>
+          <w:szCs w:val="21"/>
+        </w:rPr>
+        <w:t>omponent-based</w:t>
+      </w:r>
+      <w:r>
+        <w:rPr>
+          <w:rFonts w:asciiTheme="minorHAnsi" w:hAnsiTheme="minorHAnsi"/>
+          <w:bCs/>
+          <w:iCs/>
+          <w:sz w:val="21"/>
+          <w:szCs w:val="21"/>
+        </w:rPr>
+        <w:t xml:space="preserve"> allocation software across all products Oil, Gas, water and NGL</w:t>
       </w:r>
       <w:r>
         <w:rPr>
@@ -1667,7 +1931,27 @@
           <w:sz w:val="21"/>
           <w:szCs w:val="21"/>
         </w:rPr>
-        <w:t>Managed Azure DevOps scrum boards with all developers questions</w:t>
+        <w:t xml:space="preserve">Managed Azure DevOps scrum boards with all </w:t>
+      </w:r>
+      <w:r>
+        <w:rPr>
+          <w:rFonts w:asciiTheme="minorHAnsi" w:hAnsiTheme="minorHAnsi"/>
+          <w:bCs/>
+          <w:iCs/>
+          <w:sz w:val="21"/>
+          <w:szCs w:val="21"/>
+        </w:rPr>
+        <w:t>developers’</w:t>
+      </w:r>
+      <w:r>
+        <w:rPr>
+          <w:rFonts w:asciiTheme="minorHAnsi" w:hAnsiTheme="minorHAnsi"/>
+          <w:bCs/>
+          <w:iCs/>
+          <w:sz w:val="21"/>
+          <w:szCs w:val="21"/>
+        </w:rPr>
+        <w:t xml:space="preserve"> questions</w:t>
       </w:r>
     </w:p>
     <w:p>
@@ -1912,7 +2196,27 @@
           <w:sz w:val="21"/>
           <w:szCs w:val="21"/>
         </w:rPr>
-        <w:t xml:space="preserve">several high profile </w:t>
+        <w:t xml:space="preserve">several </w:t>
+      </w:r>
+      <w:r>
+        <w:rPr>
+          <w:rFonts w:asciiTheme="minorHAnsi" w:hAnsiTheme="minorHAnsi"/>
+          <w:bCs/>
+          <w:iCs/>
+          <w:sz w:val="21"/>
+          <w:szCs w:val="21"/>
+        </w:rPr>
+        <w:t>high-profile</w:t>
+      </w:r>
+      <w:r>
+        <w:rPr>
+          <w:rFonts w:asciiTheme="minorHAnsi" w:hAnsiTheme="minorHAnsi"/>
+          <w:bCs/>
+          <w:iCs/>
+          <w:sz w:val="21"/>
+          <w:szCs w:val="21"/>
+        </w:rPr>
+        <w:t xml:space="preserve"> </w:t>
       </w:r>
       <w:r>
         <w:rPr>
@@ -2266,7 +2570,17 @@
           <w:szCs w:val="22"/>
           <w:lang w:bidi="ar-SA"/>
         </w:rPr>
-        <w:t xml:space="preserve">application </w:t>
+        <w:t>applications</w:t>
+      </w:r>
+      <w:r>
+        <w:rPr>
+          <w:rFonts w:ascii="Calibri" w:hAnsi="Calibri" w:cs="Calibri"/>
+          <w:kern w:val="0"/>
+          <w:sz w:val="22"/>
+          <w:szCs w:val="22"/>
+          <w:lang w:bidi="ar-SA"/>
+        </w:rPr>
+        <w:t xml:space="preserve"> </w:t>
       </w:r>
       <w:r>
         <w:rPr>
@@ -2605,7 +2919,17 @@
           <w:sz w:val="21"/>
           <w:szCs w:val="21"/>
         </w:rPr>
-        <w:t>component based gas allocation</w:t>
+        <w:t>component-based</w:t>
+      </w:r>
+      <w:r>
+        <w:rPr>
+          <w:rFonts w:asciiTheme="minorHAnsi" w:hAnsiTheme="minorHAnsi"/>
+          <w:bCs/>
+          <w:iCs/>
+          <w:sz w:val="21"/>
+          <w:szCs w:val="21"/>
+        </w:rPr>
+        <w:t xml:space="preserve"> gas allocation</w:t>
       </w:r>
       <w:r>
         <w:rPr>
@@ -3394,7 +3718,17 @@
           <w:sz w:val="21"/>
           <w:szCs w:val="21"/>
         </w:rPr>
-        <w:t xml:space="preserve"> a third party</w:t>
+        <w:t xml:space="preserve"> a </w:t>
+      </w:r>
+      <w:r>
+        <w:rPr>
+          <w:rFonts w:asciiTheme="minorHAnsi" w:hAnsiTheme="minorHAnsi"/>
+          <w:bCs/>
+          <w:iCs/>
+          <w:sz w:val="21"/>
+          <w:szCs w:val="21"/>
+        </w:rPr>
+        <w:t>third-party</w:t>
       </w:r>
       <w:r>
         <w:rPr>
@@ -3484,7 +3818,17 @@
           <w:sz w:val="21"/>
           <w:szCs w:val="21"/>
         </w:rPr>
-        <w:t>Created object oriented</w:t>
+        <w:t xml:space="preserve">Created </w:t>
+      </w:r>
+      <w:r>
+        <w:rPr>
+          <w:rFonts w:asciiTheme="minorHAnsi" w:hAnsiTheme="minorHAnsi"/>
+          <w:bCs/>
+          <w:iCs/>
+          <w:sz w:val="21"/>
+          <w:szCs w:val="21"/>
+        </w:rPr>
+        <w:t>object-oriented</w:t>
       </w:r>
       <w:r>
         <w:rPr>
@@ -3731,7 +4075,7 @@
           <w:szCs w:val="21"/>
           <w:lang w:bidi="en-US"/>
         </w:rPr>
-        <w:t>offshore Platform field data capture</w:t>
+        <w:t xml:space="preserve">offshore Platform field data </w:t>
       </w:r>
       <w:r>
         <w:rPr>
@@ -3744,7 +4088,7 @@
           <w:szCs w:val="21"/>
           <w:lang w:bidi="en-US"/>
         </w:rPr>
-        <w:t xml:space="preserve">, </w:t>
+        <w:t>capture</w:t>
       </w:r>
       <w:r>
         <w:rPr>
@@ -3757,7 +4101,7 @@
           <w:szCs w:val="21"/>
           <w:lang w:bidi="en-US"/>
         </w:rPr>
-        <w:t xml:space="preserve"> </w:t>
+        <w:t xml:space="preserve">, </w:t>
       </w:r>
       <w:r>
         <w:rPr>
@@ -3770,17 +4114,7 @@
           <w:szCs w:val="21"/>
           <w:lang w:bidi="en-US"/>
         </w:rPr>
-        <w:t>w</w:t>
-      </w:r>
-      <w:r>
-        <w:rPr>
-          <w:rFonts w:asciiTheme="minorHAnsi" w:hAnsiTheme="minorHAnsi"/>
-          <w:bCs/>
-          <w:iCs/>
-          <w:sz w:val="21"/>
-          <w:szCs w:val="21"/>
-        </w:rPr>
-        <w:t>ork</w:t>
+        <w:t>work</w:t>
       </w:r>
       <w:r>
         <w:rPr>
@@ -3976,8 +4310,31 @@
                 <w:sz w:val="21"/>
                 <w:szCs w:val="21"/>
               </w:rPr>
-              <w:t>Language:</w:t>
+              <w:t>Tools</w:t>
             </w:r>
+            <w:r>
+              <w:rPr>
+                <w:rFonts w:asciiTheme="minorHAnsi" w:hAnsiTheme="minorHAnsi"/>
+                <w:b/>
+                <w:iCs/>
+                <w:sz w:val="21"/>
+                <w:szCs w:val="21"/>
+              </w:rPr>
+              <w:t>:</w:t>
+            </w:r>
+          </w:p>
+          <w:p>
+            <w:pPr>
+              <w:spacing w:before="120"/>
+              <w:jc w:val="both"/>
+              <w:rPr>
+                <w:rFonts w:asciiTheme="minorHAnsi" w:hAnsiTheme="minorHAnsi"/>
+                <w:b/>
+                <w:iCs/>
+                <w:sz w:val="21"/>
+                <w:szCs w:val="21"/>
+              </w:rPr>
+            </w:pPr>
           </w:p>
           <w:p>
             <w:pPr>
@@ -3999,7 +4356,7 @@
                 <w:sz w:val="21"/>
                 <w:szCs w:val="21"/>
               </w:rPr>
-              <w:t xml:space="preserve">Web </w:t>
+              <w:t>D</w:t>
             </w:r>
             <w:r>
               <w:rPr>
@@ -4009,30 +4366,7 @@
                 <w:sz w:val="21"/>
                 <w:szCs w:val="21"/>
               </w:rPr>
-              <w:t>Tools:</w:t>
-            </w:r>
-          </w:p>
-          <w:p>
-            <w:pPr>
-              <w:spacing w:before="120"/>
-              <w:jc w:val="both"/>
-              <w:rPr>
-                <w:rFonts w:asciiTheme="minorHAnsi" w:hAnsiTheme="minorHAnsi"/>
-                <w:b/>
-                <w:iCs/>
-                <w:sz w:val="21"/>
-                <w:szCs w:val="21"/>
-              </w:rPr>
-            </w:pPr>
-            <w:r>
-              <w:rPr>
-                <w:rFonts w:asciiTheme="minorHAnsi" w:hAnsiTheme="minorHAnsi"/>
-                <w:b/>
-                <w:iCs/>
-                <w:sz w:val="21"/>
-                <w:szCs w:val="21"/>
-              </w:rPr>
-              <w:t xml:space="preserve">Database:                      </w:t>
+              <w:t xml:space="preserve">atabase:                      </w:t>
             </w:r>
           </w:p>
         </w:tc>
@@ -4040,34 +4374,6 @@
           <w:tcPr>
             <w:tcW w:w="8503" w:type="dxa"/>
           </w:tcPr>
-          <w:p>
-            <w:pPr>
-              <w:spacing w:before="120"/>
-              <w:rPr>
-                <w:rFonts w:asciiTheme="minorHAnsi" w:hAnsiTheme="minorHAnsi"/>
-                <w:bCs/>
-                <w:iCs/>
-                <w:spacing w:val="-5"/>
-                <w:kern w:val="0"/>
-                <w:sz w:val="21"/>
-                <w:szCs w:val="21"/>
-                <w:lang w:bidi="ar-SA"/>
-              </w:rPr>
-            </w:pPr>
-            <w:r>
-              <w:rPr>
-                <w:rFonts w:asciiTheme="minorHAnsi" w:hAnsiTheme="minorHAnsi"/>
-                <w:bCs/>
-                <w:iCs/>
-                <w:spacing w:val="-5"/>
-                <w:kern w:val="0"/>
-                <w:sz w:val="21"/>
-                <w:szCs w:val="21"/>
-                <w:lang w:bidi="ar-SA"/>
-              </w:rPr>
-              <w:t xml:space="preserve">C#, VB.NET,  VB6, XML </w:t>
-            </w:r>
-          </w:p>
           <w:p>
             <w:pPr>
               <w:spacing w:before="120"/>
@@ -4106,7 +4412,7 @@
                 <w:szCs w:val="21"/>
                 <w:lang w:bidi="ar-SA"/>
               </w:rPr>
-              <w:t xml:space="preserve"> CSS, </w:t>
+              <w:t xml:space="preserve"> CSS3, JavaScript,</w:t>
             </w:r>
             <w:r>
               <w:rPr>
@@ -4119,7 +4425,7 @@
                 <w:szCs w:val="21"/>
                 <w:lang w:bidi="ar-SA"/>
               </w:rPr>
-              <w:t>Boot</w:t>
+              <w:t xml:space="preserve"> Boot</w:t>
             </w:r>
             <w:r>
               <w:rPr>
@@ -4158,46 +4464,7 @@
                 <w:szCs w:val="21"/>
                 <w:lang w:bidi="ar-SA"/>
               </w:rPr>
-              <w:t>, Foundation, Java</w:t>
-            </w:r>
-            <w:r>
-              <w:rPr>
-                <w:rFonts w:asciiTheme="minorHAnsi" w:hAnsiTheme="minorHAnsi"/>
-                <w:bCs/>
-                <w:iCs/>
-                <w:spacing w:val="-5"/>
-                <w:kern w:val="0"/>
-                <w:sz w:val="21"/>
-                <w:szCs w:val="21"/>
-                <w:lang w:bidi="ar-SA"/>
-              </w:rPr>
-              <w:t>S</w:t>
-            </w:r>
-            <w:r>
-              <w:rPr>
-                <w:rFonts w:asciiTheme="minorHAnsi" w:hAnsiTheme="minorHAnsi"/>
-                <w:bCs/>
-                <w:iCs/>
-                <w:spacing w:val="-5"/>
-                <w:kern w:val="0"/>
-                <w:sz w:val="21"/>
-                <w:szCs w:val="21"/>
-                <w:lang w:bidi="ar-SA"/>
-              </w:rPr>
-              <w:t>cript,</w:t>
-            </w:r>
-            <w:r>
-              <w:rPr>
-                <w:rFonts w:asciiTheme="minorHAnsi" w:hAnsiTheme="minorHAnsi"/>
-                <w:bCs/>
-                <w:iCs/>
-                <w:spacing w:val="-5"/>
-                <w:kern w:val="0"/>
-                <w:sz w:val="21"/>
-                <w:szCs w:val="21"/>
-                <w:lang w:bidi="ar-SA"/>
-              </w:rPr>
-              <w:t xml:space="preserve"> jQuery, AJAX, Node JS</w:t>
+              <w:t>, Foundation, jQuery, Node.js,</w:t>
             </w:r>
           </w:p>
           <w:p>
@@ -4225,7 +4492,152 @@
                 <w:szCs w:val="21"/>
                 <w:lang w:bidi="ar-SA"/>
               </w:rPr>
-              <w:t>SQL Server, T-SQL, Azure Cosmos database, Microsoft Access</w:t>
+              <w:t xml:space="preserve">Express.js, React.js, </w:t>
+            </w:r>
+            <w:r>
+              <w:rPr>
+                <w:rFonts w:asciiTheme="minorHAnsi" w:hAnsiTheme="minorHAnsi"/>
+                <w:bCs/>
+                <w:iCs/>
+                <w:spacing w:val="-5"/>
+                <w:kern w:val="0"/>
+                <w:sz w:val="21"/>
+                <w:szCs w:val="21"/>
+                <w:lang w:bidi="ar-SA"/>
+              </w:rPr>
+              <w:t xml:space="preserve">C#, VB.NET, </w:t>
+            </w:r>
+            <w:r>
+              <w:rPr>
+                <w:rFonts w:asciiTheme="minorHAnsi" w:hAnsiTheme="minorHAnsi"/>
+                <w:bCs/>
+                <w:iCs/>
+                <w:spacing w:val="-5"/>
+                <w:kern w:val="0"/>
+                <w:sz w:val="21"/>
+                <w:szCs w:val="21"/>
+                <w:lang w:bidi="ar-SA"/>
+              </w:rPr>
+              <w:t xml:space="preserve">Visual Basic 6, </w:t>
+            </w:r>
+            <w:r>
+              <w:rPr>
+                <w:rFonts w:asciiTheme="minorHAnsi" w:hAnsiTheme="minorHAnsi"/>
+                <w:bCs/>
+                <w:iCs/>
+                <w:spacing w:val="-5"/>
+                <w:kern w:val="0"/>
+                <w:sz w:val="21"/>
+                <w:szCs w:val="21"/>
+                <w:lang w:bidi="ar-SA"/>
+              </w:rPr>
+              <w:t>Microsoft Excel</w:t>
+            </w:r>
+            <w:r>
+              <w:rPr>
+                <w:rFonts w:asciiTheme="minorHAnsi" w:hAnsiTheme="minorHAnsi"/>
+                <w:bCs/>
+                <w:iCs/>
+                <w:spacing w:val="-5"/>
+                <w:kern w:val="0"/>
+                <w:sz w:val="21"/>
+                <w:szCs w:val="21"/>
+                <w:lang w:bidi="ar-SA"/>
+              </w:rPr>
+              <w:t xml:space="preserve">   </w:t>
+            </w:r>
+          </w:p>
+          <w:p>
+            <w:pPr>
+              <w:spacing w:before="120"/>
+              <w:rPr>
+                <w:rFonts w:asciiTheme="minorHAnsi" w:hAnsiTheme="minorHAnsi"/>
+                <w:bCs/>
+                <w:iCs/>
+                <w:spacing w:val="-5"/>
+                <w:kern w:val="0"/>
+                <w:sz w:val="21"/>
+                <w:szCs w:val="21"/>
+                <w:lang w:bidi="ar-SA"/>
+              </w:rPr>
+            </w:pPr>
+            <w:r>
+              <w:rPr>
+                <w:rFonts w:asciiTheme="minorHAnsi" w:hAnsiTheme="minorHAnsi"/>
+                <w:bCs/>
+                <w:iCs/>
+                <w:spacing w:val="-5"/>
+                <w:kern w:val="0"/>
+                <w:sz w:val="21"/>
+                <w:szCs w:val="21"/>
+                <w:lang w:bidi="ar-SA"/>
+              </w:rPr>
+              <w:t>SQL Server</w:t>
+            </w:r>
+            <w:r>
+              <w:rPr>
+                <w:rFonts w:asciiTheme="minorHAnsi" w:hAnsiTheme="minorHAnsi"/>
+                <w:bCs/>
+                <w:iCs/>
+                <w:spacing w:val="-5"/>
+                <w:kern w:val="0"/>
+                <w:sz w:val="21"/>
+                <w:szCs w:val="21"/>
+                <w:lang w:bidi="ar-SA"/>
+              </w:rPr>
+              <w:t>, MySQL</w:t>
+            </w:r>
+            <w:r>
+              <w:rPr>
+                <w:rFonts w:asciiTheme="minorHAnsi" w:hAnsiTheme="minorHAnsi"/>
+                <w:bCs/>
+                <w:iCs/>
+                <w:spacing w:val="-5"/>
+                <w:kern w:val="0"/>
+                <w:sz w:val="21"/>
+                <w:szCs w:val="21"/>
+                <w:lang w:bidi="ar-SA"/>
+              </w:rPr>
+              <w:t xml:space="preserve">, </w:t>
+            </w:r>
+            <w:r>
+              <w:rPr>
+                <w:rFonts w:asciiTheme="minorHAnsi" w:hAnsiTheme="minorHAnsi"/>
+                <w:bCs/>
+                <w:iCs/>
+                <w:spacing w:val="-5"/>
+                <w:kern w:val="0"/>
+                <w:sz w:val="21"/>
+                <w:szCs w:val="21"/>
+                <w:lang w:bidi="ar-SA"/>
+              </w:rPr>
+              <w:t>MongoDB</w:t>
+            </w:r>
+            <w:r>
+              <w:rPr>
+                <w:rFonts w:asciiTheme="minorHAnsi" w:hAnsiTheme="minorHAnsi"/>
+                <w:bCs/>
+                <w:iCs/>
+                <w:spacing w:val="-5"/>
+                <w:kern w:val="0"/>
+                <w:sz w:val="21"/>
+                <w:szCs w:val="21"/>
+                <w:lang w:bidi="ar-SA"/>
+              </w:rPr>
+              <w:t xml:space="preserve">, </w:t>
+            </w:r>
+            <w:r>
+              <w:rPr>
+                <w:rFonts w:asciiTheme="minorHAnsi" w:hAnsiTheme="minorHAnsi"/>
+                <w:bCs/>
+                <w:iCs/>
+                <w:spacing w:val="-5"/>
+                <w:kern w:val="0"/>
+                <w:sz w:val="21"/>
+                <w:szCs w:val="21"/>
+                <w:lang w:bidi="ar-SA"/>
+              </w:rPr>
+              <w:t>Microsoft Access</w:t>
             </w:r>
           </w:p>
         </w:tc>
@@ -4258,7 +4670,17 @@
                 <w:sz w:val="21"/>
                 <w:szCs w:val="21"/>
               </w:rPr>
-              <w:t>Tools:</w:t>
+              <w:t>Repository</w:t>
+            </w:r>
+            <w:r>
+              <w:rPr>
+                <w:rFonts w:asciiTheme="minorHAnsi" w:hAnsiTheme="minorHAnsi"/>
+                <w:b/>
+                <w:iCs/>
+                <w:sz w:val="21"/>
+                <w:szCs w:val="21"/>
+              </w:rPr>
+              <w:t>:</w:t>
             </w:r>
           </w:p>
         </w:tc>
@@ -4291,33 +4713,7 @@
                 <w:szCs w:val="21"/>
                 <w:lang w:bidi="ar-SA"/>
               </w:rPr>
-              <w:t>Microsoft Azure Development,  GitHub, Azure DevOps</w:t>
-            </w:r>
-            <w:r>
-              <w:rPr>
-                <w:rFonts w:asciiTheme="minorHAnsi" w:hAnsiTheme="minorHAnsi"/>
-                <w:bCs/>
-                <w:iCs/>
-                <w:spacing w:val="-5"/>
-                <w:kern w:val="0"/>
-                <w:sz w:val="21"/>
-                <w:szCs w:val="21"/>
-                <w:lang w:bidi="ar-SA"/>
-              </w:rPr>
-              <w:t xml:space="preserve">, </w:t>
-            </w:r>
-            <w:r>
-              <w:rPr>
-                <w:rFonts w:asciiTheme="minorHAnsi" w:hAnsiTheme="minorHAnsi"/>
-                <w:bCs/>
-                <w:iCs/>
-                <w:spacing w:val="-5"/>
-                <w:kern w:val="0"/>
-                <w:sz w:val="21"/>
-                <w:szCs w:val="21"/>
-                <w:lang w:bidi="ar-SA"/>
-              </w:rPr>
-              <w:t xml:space="preserve"> Microsoft Excel</w:t>
+              <w:t>GitHub, Azure DevOps</w:t>
             </w:r>
           </w:p>
         </w:tc>
@@ -4455,29 +4851,16 @@
         </w:rPr>
         <w:t xml:space="preserve"> </w:t>
       </w:r>
-      <w:proofErr w:type="spellStart"/>
-      <w:r>
-        <w:rPr>
-          <w:rFonts w:asciiTheme="minorHAnsi" w:hAnsiTheme="minorHAnsi"/>
-          <w:b/>
-          <w:kern w:val="0"/>
-          <w:sz w:val="21"/>
-          <w:szCs w:val="21"/>
-          <w:lang w:bidi="ar-SA"/>
-        </w:rPr>
-        <w:t>Barathiyar</w:t>
-      </w:r>
-      <w:proofErr w:type="spellEnd"/>
-      <w:r>
-        <w:rPr>
-          <w:rFonts w:asciiTheme="minorHAnsi" w:hAnsiTheme="minorHAnsi"/>
-          <w:b/>
-          <w:kern w:val="0"/>
-          <w:sz w:val="21"/>
-          <w:szCs w:val="21"/>
-          <w:lang w:bidi="ar-SA"/>
-        </w:rPr>
-        <w:t xml:space="preserve"> University</w:t>
+      <w:r>
+        <w:rPr>
+          <w:rFonts w:asciiTheme="minorHAnsi" w:hAnsiTheme="minorHAnsi"/>
+          <w:b/>
+          <w:kern w:val="0"/>
+          <w:sz w:val="21"/>
+          <w:szCs w:val="21"/>
+          <w:lang w:bidi="ar-SA"/>
+        </w:rPr>
+        <w:t>Barathiyar University</w:t>
       </w:r>
       <w:r>
         <w:rPr>
@@ -4561,18 +4944,120 @@
           <w:szCs w:val="21"/>
           <w:lang w:bidi="ar-SA"/>
         </w:rPr>
-        <w:t xml:space="preserve">Student of </w:t>
-      </w:r>
-      <w:r>
-        <w:rPr>
-          <w:rFonts w:asciiTheme="minorHAnsi" w:hAnsiTheme="minorHAnsi"/>
-          <w:b/>
-          <w:kern w:val="0"/>
-          <w:sz w:val="21"/>
-          <w:szCs w:val="21"/>
-          <w:lang w:bidi="ar-SA"/>
-        </w:rPr>
-        <w:t>Coding Boot Camp at UT Austin to learn full-stack web development.</w:t>
+        <w:t>F</w:t>
+      </w:r>
+      <w:r>
+        <w:rPr>
+          <w:rFonts w:asciiTheme="minorHAnsi" w:hAnsiTheme="minorHAnsi"/>
+          <w:b/>
+          <w:kern w:val="0"/>
+          <w:sz w:val="21"/>
+          <w:szCs w:val="21"/>
+          <w:lang w:bidi="ar-SA"/>
+        </w:rPr>
+        <w:t>ull-stack web development</w:t>
+      </w:r>
+      <w:r>
+        <w:t xml:space="preserve"> </w:t>
+      </w:r>
+      <w:r>
+        <w:rPr>
+          <w:rFonts w:asciiTheme="minorHAnsi" w:hAnsiTheme="minorHAnsi"/>
+          <w:b/>
+          <w:kern w:val="0"/>
+          <w:sz w:val="21"/>
+          <w:szCs w:val="21"/>
+          <w:lang w:bidi="ar-SA"/>
+        </w:rPr>
+        <w:t>certification</w:t>
+      </w:r>
+      <w:r>
+        <w:rPr>
+          <w:rFonts w:asciiTheme="minorHAnsi" w:hAnsiTheme="minorHAnsi"/>
+          <w:b/>
+          <w:kern w:val="0"/>
+          <w:sz w:val="21"/>
+          <w:szCs w:val="21"/>
+          <w:lang w:bidi="ar-SA"/>
+        </w:rPr>
+        <w:t xml:space="preserve"> </w:t>
+      </w:r>
+      <w:r>
+        <w:rPr>
+          <w:rFonts w:asciiTheme="minorHAnsi" w:hAnsiTheme="minorHAnsi"/>
+          <w:b/>
+          <w:kern w:val="0"/>
+          <w:sz w:val="21"/>
+          <w:szCs w:val="21"/>
+          <w:lang w:bidi="ar-SA"/>
+        </w:rPr>
+        <w:t xml:space="preserve">- </w:t>
+      </w:r>
+      <w:r>
+        <w:rPr>
+          <w:rFonts w:asciiTheme="minorHAnsi" w:hAnsiTheme="minorHAnsi"/>
+          <w:b/>
+          <w:kern w:val="0"/>
+          <w:sz w:val="21"/>
+          <w:szCs w:val="21"/>
+          <w:lang w:bidi="ar-SA"/>
+        </w:rPr>
+        <w:t>Coding Boot Camp</w:t>
+      </w:r>
+      <w:r>
+        <w:rPr>
+          <w:rFonts w:asciiTheme="minorHAnsi" w:hAnsiTheme="minorHAnsi"/>
+          <w:b/>
+          <w:kern w:val="0"/>
+          <w:sz w:val="21"/>
+          <w:szCs w:val="21"/>
+          <w:lang w:bidi="ar-SA"/>
+        </w:rPr>
+        <w:t xml:space="preserve">, </w:t>
+      </w:r>
+      <w:r>
+        <w:rPr>
+          <w:rFonts w:asciiTheme="minorHAnsi" w:hAnsiTheme="minorHAnsi"/>
+          <w:b/>
+          <w:kern w:val="0"/>
+          <w:sz w:val="21"/>
+          <w:szCs w:val="21"/>
+          <w:lang w:bidi="ar-SA"/>
+        </w:rPr>
+        <w:t>2021</w:t>
+      </w:r>
+      <w:r>
+        <w:rPr>
+          <w:rFonts w:asciiTheme="minorHAnsi" w:hAnsiTheme="minorHAnsi"/>
+          <w:b/>
+          <w:kern w:val="0"/>
+          <w:sz w:val="21"/>
+          <w:szCs w:val="21"/>
+          <w:lang w:bidi="ar-SA"/>
+        </w:rPr>
+        <w:t xml:space="preserve"> -- </w:t>
+      </w:r>
+      <w:r>
+        <w:rPr>
+          <w:rFonts w:asciiTheme="minorHAnsi" w:hAnsiTheme="minorHAnsi"/>
+          <w:b/>
+          <w:kern w:val="0"/>
+          <w:sz w:val="21"/>
+          <w:szCs w:val="21"/>
+          <w:lang w:bidi="ar-SA"/>
+        </w:rPr>
+        <w:t xml:space="preserve">UT </w:t>
+      </w:r>
+      <w:r>
+        <w:rPr>
+          <w:rFonts w:asciiTheme="minorHAnsi" w:hAnsiTheme="minorHAnsi"/>
+          <w:b/>
+          <w:kern w:val="0"/>
+          <w:sz w:val="21"/>
+          <w:szCs w:val="21"/>
+          <w:lang w:bidi="ar-SA"/>
+        </w:rPr>
+        <w:t>Austin.</w:t>
       </w:r>
     </w:p>
     <w:p>
@@ -4605,7 +5090,7 @@
 </file>
 
 <file path=word/numbering.xml><?xml version="1.0" encoding="utf-8"?>
-<w:numbering xmlns:wpc="http://schemas.microsoft.com/office/word/2010/wordprocessingCanvas" xmlns:cx="http://schemas.microsoft.com/office/drawing/2014/chartex" xmlns:cx1="http://schemas.microsoft.com/office/drawing/2015/9/8/chartex" xmlns:cx2="http://schemas.microsoft.com/office/drawing/2015/10/21/chartex" xmlns:cx3="http://schemas.microsoft.com/office/drawing/2016/5/9/chartex" xmlns:cx4="http://schemas.microsoft.com/office/drawing/2016/5/10/chartex" xmlns:cx5="http://schemas.microsoft.com/office/drawing/2016/5/11/chartex" xmlns:cx6="http://schemas.microsoft.com/office/drawing/2016/5/12/chartex" xmlns:cx7="http://schemas.microsoft.com/office/drawing/2016/5/13/chartex" xmlns:cx8="http://schemas.microsoft.com/office/drawing/2016/5/14/chartex" xmlns:mc="http://schemas.openxmlformats.org/markup-compatibility/2006" xmlns:aink="http://schemas.microsoft.com/office/drawing/2016/ink" xmlns:am3d="http://schemas.microsoft.com/office/drawing/2017/model3d" xmlns:o="urn:schemas-microsoft-com:office:office" xmlns:r="http://schemas.openxmlformats.org/officeDocument/2006/relationships" xmlns:m="http://schemas.openxmlformats.org/officeDocument/2006/math" xmlns:v="urn:schemas-microsoft-com:vml" xmlns:wp14="http://schemas.microsoft.com/office/word/2010/wordprocessingDrawing" xmlns:wp="http://schemas.openxmlformats.org/drawingml/2006/wordprocessingDrawing" xmlns:w10="urn:schemas-microsoft-com:office:word" xmlns:w="http://schemas.openxmlformats.org/wordprocessingml/2006/main" xmlns:w14="http://schemas.microsoft.com/office/word/2010/wordml" xmlns:w15="http://schemas.microsoft.com/office/word/2012/wordml" xmlns:w16cex="http://schemas.microsoft.com/office/word/2018/wordml/cex" xmlns:w16cid="http://schemas.microsoft.com/office/word/2016/wordml/cid" xmlns:w16="http://schemas.microsoft.com/office/word/2018/wordml" xmlns:w16se="http://schemas.microsoft.com/office/word/2015/wordml/symex" xmlns:wpg="http://schemas.microsoft.com/office/word/2010/wordprocessingGroup" xmlns:wpi="http://schemas.microsoft.com/office/word/2010/wordprocessingInk" xmlns:wne="http://schemas.microsoft.com/office/word/2006/wordml" xmlns:wps="http://schemas.microsoft.com/office/word/2010/wordprocessingShape" mc:Ignorable="w14 w15 w16se w16cid w16 w16cex wp14">
+<w:numbering xmlns:wpc="http://schemas.microsoft.com/office/word/2010/wordprocessingCanvas" xmlns:cx="http://schemas.microsoft.com/office/drawing/2014/chartex" xmlns:cx1="http://schemas.microsoft.com/office/drawing/2015/9/8/chartex" xmlns:cx2="http://schemas.microsoft.com/office/drawing/2015/10/21/chartex" xmlns:cx3="http://schemas.microsoft.com/office/drawing/2016/5/9/chartex" xmlns:cx4="http://schemas.microsoft.com/office/drawing/2016/5/10/chartex" xmlns:cx5="http://schemas.microsoft.com/office/drawing/2016/5/11/chartex" xmlns:cx6="http://schemas.microsoft.com/office/drawing/2016/5/12/chartex" xmlns:cx7="http://schemas.microsoft.com/office/drawing/2016/5/13/chartex" xmlns:cx8="http://schemas.microsoft.com/office/drawing/2016/5/14/chartex" xmlns:mc="http://schemas.openxmlformats.org/markup-compatibility/2006" xmlns:aink="http://schemas.microsoft.com/office/drawing/2016/ink" xmlns:am3d="http://schemas.microsoft.com/office/drawing/2017/model3d" xmlns:o="urn:schemas-microsoft-com:office:office" xmlns:r="http://schemas.openxmlformats.org/officeDocument/2006/relationships" xmlns:m="http://schemas.openxmlformats.org/officeDocument/2006/math" xmlns:v="urn:schemas-microsoft-com:vml" xmlns:wp14="http://schemas.microsoft.com/office/word/2010/wordprocessingDrawing" xmlns:wp="http://schemas.openxmlformats.org/drawingml/2006/wordprocessingDrawing" xmlns:w10="urn:schemas-microsoft-com:office:word" xmlns:w="http://schemas.openxmlformats.org/wordprocessingml/2006/main" xmlns:w14="http://schemas.microsoft.com/office/word/2010/wordml" xmlns:w15="http://schemas.microsoft.com/office/word/2012/wordml" xmlns:w16cex="http://schemas.microsoft.com/office/word/2018/wordml/cex" xmlns:w16cid="http://schemas.microsoft.com/office/word/2016/wordml/cid" xmlns:w16="http://schemas.microsoft.com/office/word/2018/wordml" xmlns:w16sdtdh="http://schemas.microsoft.com/office/word/2020/wordml/sdtdatahash" xmlns:w16se="http://schemas.microsoft.com/office/word/2015/wordml/symex" xmlns:wpg="http://schemas.microsoft.com/office/word/2010/wordprocessingGroup" xmlns:wpi="http://schemas.microsoft.com/office/word/2010/wordprocessingInk" xmlns:wne="http://schemas.microsoft.com/office/word/2006/wordml" xmlns:wps="http://schemas.microsoft.com/office/word/2010/wordprocessingShape" mc:Ignorable="w14 w15 w16se w16cid w16 w16cex w16sdtdh wp14">
   <w:abstractNum w:abstractNumId="0" w15:restartNumberingAfterBreak="0">
     <w:nsid w:val="00000001"/>
     <w:multiLevelType w:val="multilevel"/>
@@ -5552,7 +6037,7 @@
 </file>
 
 <file path=word/styles.xml><?xml version="1.0" encoding="utf-8"?>
-<w:styles xmlns:mc="http://schemas.openxmlformats.org/markup-compatibility/2006" xmlns:r="http://schemas.openxmlformats.org/officeDocument/2006/relationships" xmlns:w="http://schemas.openxmlformats.org/wordprocessingml/2006/main" xmlns:w14="http://schemas.microsoft.com/office/word/2010/wordml" xmlns:w15="http://schemas.microsoft.com/office/word/2012/wordml" xmlns:w16cex="http://schemas.microsoft.com/office/word/2018/wordml/cex" xmlns:w16cid="http://schemas.microsoft.com/office/word/2016/wordml/cid" xmlns:w16="http://schemas.microsoft.com/office/word/2018/wordml" xmlns:w16se="http://schemas.microsoft.com/office/word/2015/wordml/symex" mc:Ignorable="w14 w15 w16se w16cid w16 w16cex">
+<w:styles xmlns:mc="http://schemas.openxmlformats.org/markup-compatibility/2006" xmlns:r="http://schemas.openxmlformats.org/officeDocument/2006/relationships" xmlns:w="http://schemas.openxmlformats.org/wordprocessingml/2006/main" xmlns:w14="http://schemas.microsoft.com/office/word/2010/wordml" xmlns:w15="http://schemas.microsoft.com/office/word/2012/wordml" xmlns:w16cex="http://schemas.microsoft.com/office/word/2018/wordml/cex" xmlns:w16cid="http://schemas.microsoft.com/office/word/2016/wordml/cid" xmlns:w16="http://schemas.microsoft.com/office/word/2018/wordml" xmlns:w16sdtdh="http://schemas.microsoft.com/office/word/2020/wordml/sdtdatahash" xmlns:w16se="http://schemas.microsoft.com/office/word/2015/wordml/symex" mc:Ignorable="w14 w15 w16se w16cid w16 w16cex w16sdtdh">
   <w:docDefaults>
     <w:rPrDefault>
       <w:rPr>

</xml_diff>